<commit_message>
edit file lý thuyết
</commit_message>
<xml_diff>
--- a/Bai_Tap_Ly_Thuyet_SQL_Hiennv.docx
+++ b/Bai_Tap_Ly_Thuyet_SQL_Hiennv.docx
@@ -8,14 +8,12 @@
         <w:rPr>
           <w:b/>
           <w:bCs/>
-          <w:lang w:val="vi-VN"/>
         </w:rPr>
       </w:pPr>
       <w:r>
         <w:rPr>
           <w:b/>
           <w:bCs/>
-          <w:lang w:val="vi-VN"/>
         </w:rPr>
         <w:t>Bài tập lý thuyết về SQL:</w:t>
       </w:r>
@@ -30,14 +28,12 @@
         <w:rPr>
           <w:b/>
           <w:bCs/>
-          <w:lang w:val="vi-VN"/>
         </w:rPr>
       </w:pPr>
       <w:r>
         <w:rPr>
           <w:b/>
           <w:bCs/>
-          <w:lang w:val="vi-VN"/>
         </w:rPr>
         <w:t>Có mấy loại khoá của bảng? Định nghĩa và ý nghĩa của từng loại? Một bảng có thể có nhiều loại khoá không? Một bảng có thể có nhiều khoá cùng 1 loại hay không? Các giá trị của khoá có thể là NULL hay không?</w:t>
       </w:r>
@@ -221,17 +217,11 @@
     <w:p>
       <w:pPr>
         <w:pStyle w:val="ListParagraph"/>
-        <w:rPr>
-          <w:lang w:val="vi-VN"/>
-        </w:rPr>
-      </w:pPr>
-    </w:p>
-    <w:p>
-      <w:pPr>
-        <w:pStyle w:val="ListParagraph"/>
-        <w:rPr>
-          <w:lang w:val="vi-VN"/>
-        </w:rPr>
+      </w:pPr>
+    </w:p>
+    <w:p>
+      <w:pPr>
+        <w:pStyle w:val="ListParagraph"/>
       </w:pPr>
     </w:p>
     <w:p>
@@ -244,14 +234,12 @@
         <w:rPr>
           <w:b/>
           <w:bCs/>
-          <w:lang w:val="vi-VN"/>
         </w:rPr>
       </w:pPr>
       <w:r>
         <w:rPr>
           <w:b/>
           <w:bCs/>
-          <w:lang w:val="vi-VN"/>
         </w:rPr>
         <w:t>Có mấy loại Join, ý nghĩa của từng loại, lấy ví dụ minh hoạ.</w:t>
       </w:r>
@@ -349,16 +337,16 @@
           <w:color w:val="F8F8F2"/>
           <w:sz w:val="18"/>
           <w:szCs w:val="18"/>
-          <w:lang w:val="vi-VN" w:eastAsia="vi-VN"/>
-        </w:rPr>
-      </w:pPr>
-      <w:r>
-        <w:rPr>
-          <w:rFonts w:ascii="Courier New" w:eastAsia="Times New Roman" w:hAnsi="Courier New" w:cs="Courier New"/>
-          <w:color w:val="F780BF"/>
-          <w:sz w:val="18"/>
-          <w:szCs w:val="18"/>
-          <w:lang w:val="vi-VN" w:eastAsia="vi-VN"/>
+          <w:lang w:eastAsia="vi-VN"/>
+        </w:rPr>
+      </w:pPr>
+      <w:r>
+        <w:rPr>
+          <w:rFonts w:ascii="Courier New" w:eastAsia="Times New Roman" w:hAnsi="Courier New" w:cs="Courier New"/>
+          <w:color w:val="F780BF"/>
+          <w:sz w:val="18"/>
+          <w:szCs w:val="18"/>
+          <w:lang w:eastAsia="vi-VN"/>
         </w:rPr>
         <w:t xml:space="preserve">SELECT </w:t>
       </w:r>
@@ -368,7 +356,7 @@
           <w:color w:val="FFC66D"/>
           <w:sz w:val="18"/>
           <w:szCs w:val="18"/>
-          <w:lang w:val="vi-VN" w:eastAsia="vi-VN"/>
+          <w:lang w:eastAsia="vi-VN"/>
         </w:rPr>
         <w:t>*</w:t>
       </w:r>
@@ -378,7 +366,7 @@
           <w:color w:val="FFC66D"/>
           <w:sz w:val="18"/>
           <w:szCs w:val="18"/>
-          <w:lang w:val="vi-VN" w:eastAsia="vi-VN"/>
+          <w:lang w:eastAsia="vi-VN"/>
         </w:rPr>
         <w:br/>
       </w:r>
@@ -388,7 +376,7 @@
           <w:color w:val="F780BF"/>
           <w:sz w:val="18"/>
           <w:szCs w:val="18"/>
-          <w:lang w:val="vi-VN" w:eastAsia="vi-VN"/>
+          <w:lang w:eastAsia="vi-VN"/>
         </w:rPr>
         <w:t xml:space="preserve">FROM </w:t>
       </w:r>
@@ -398,7 +386,7 @@
           <w:color w:val="78DCE8"/>
           <w:sz w:val="18"/>
           <w:szCs w:val="18"/>
-          <w:lang w:val="vi-VN" w:eastAsia="vi-VN"/>
+          <w:lang w:eastAsia="vi-VN"/>
         </w:rPr>
         <w:t>PROJECT_HIENNV</w:t>
       </w:r>
@@ -408,7 +396,7 @@
           <w:color w:val="78DCE8"/>
           <w:sz w:val="18"/>
           <w:szCs w:val="18"/>
-          <w:lang w:val="vi-VN" w:eastAsia="vi-VN"/>
+          <w:lang w:eastAsia="vi-VN"/>
         </w:rPr>
         <w:br/>
         <w:t xml:space="preserve">         </w:t>
@@ -419,7 +407,7 @@
           <w:color w:val="F780BF"/>
           <w:sz w:val="18"/>
           <w:szCs w:val="18"/>
-          <w:lang w:val="vi-VN" w:eastAsia="vi-VN"/>
+          <w:lang w:eastAsia="vi-VN"/>
         </w:rPr>
         <w:t xml:space="preserve">INNER JOIN </w:t>
       </w:r>
@@ -429,7 +417,7 @@
           <w:color w:val="78DCE8"/>
           <w:sz w:val="18"/>
           <w:szCs w:val="18"/>
-          <w:lang w:val="vi-VN" w:eastAsia="vi-VN"/>
+          <w:lang w:eastAsia="vi-VN"/>
         </w:rPr>
         <w:t xml:space="preserve">ASSIGNMENTS_HIENNV </w:t>
       </w:r>
@@ -439,7 +427,7 @@
           <w:color w:val="F780BF"/>
           <w:sz w:val="18"/>
           <w:szCs w:val="18"/>
-          <w:lang w:val="vi-VN" w:eastAsia="vi-VN"/>
+          <w:lang w:eastAsia="vi-VN"/>
         </w:rPr>
         <w:t xml:space="preserve">ON </w:t>
       </w:r>
@@ -449,7 +437,7 @@
           <w:color w:val="78DCE8"/>
           <w:sz w:val="18"/>
           <w:szCs w:val="18"/>
-          <w:lang w:val="vi-VN" w:eastAsia="vi-VN"/>
+          <w:lang w:eastAsia="vi-VN"/>
         </w:rPr>
         <w:t>PROJECT_HIENNV</w:t>
       </w:r>
@@ -459,7 +447,7 @@
           <w:color w:val="F8F8F2"/>
           <w:sz w:val="18"/>
           <w:szCs w:val="18"/>
-          <w:lang w:val="vi-VN" w:eastAsia="vi-VN"/>
+          <w:lang w:eastAsia="vi-VN"/>
         </w:rPr>
         <w:t xml:space="preserve">.PROJID = </w:t>
       </w:r>
@@ -469,7 +457,7 @@
           <w:color w:val="78DCE8"/>
           <w:sz w:val="18"/>
           <w:szCs w:val="18"/>
-          <w:lang w:val="vi-VN" w:eastAsia="vi-VN"/>
+          <w:lang w:eastAsia="vi-VN"/>
         </w:rPr>
         <w:t>ASSIGNMENTS_HIENNV</w:t>
       </w:r>
@@ -479,7 +467,7 @@
           <w:color w:val="F8F8F2"/>
           <w:sz w:val="18"/>
           <w:szCs w:val="18"/>
-          <w:lang w:val="vi-VN" w:eastAsia="vi-VN"/>
+          <w:lang w:eastAsia="vi-VN"/>
         </w:rPr>
         <w:t>.PROJID;</w:t>
       </w:r>
@@ -518,19 +506,7 @@
         <w:rPr>
           <w:lang w:val="en-US"/>
         </w:rPr>
-        <w:t xml:space="preserve">của bảng bên trái và dữ liệu </w:t>
-      </w:r>
-      <w:r>
-        <w:rPr>
-          <w:lang w:val="en-US"/>
-        </w:rPr>
-        <w:t xml:space="preserve">chung </w:t>
-      </w:r>
-      <w:r>
-        <w:rPr>
-          <w:lang w:val="en-US"/>
-        </w:rPr>
-        <w:t>của bảng bên phải.</w:t>
+        <w:t>của bảng bên trái và dữ liệu chung của bảng bên phải.</w:t>
       </w:r>
     </w:p>
     <w:p>
@@ -984,14 +960,12 @@
         <w:rPr>
           <w:b/>
           <w:bCs/>
-          <w:lang w:val="vi-VN"/>
         </w:rPr>
       </w:pPr>
       <w:r>
         <w:rPr>
           <w:b/>
           <w:bCs/>
-          <w:lang w:val="vi-VN"/>
         </w:rPr>
         <w:t>Tìm hiểu về từ khoá UNION trong truy vấn dữ liệu? Có mấy loại UNION, cách sử dụng và ví dụ minh hoạ cho từng loại.</w:t>
       </w:r>
@@ -999,9 +973,6 @@
     <w:p>
       <w:pPr>
         <w:pStyle w:val="ListParagraph"/>
-        <w:rPr>
-          <w:lang w:val="vi-VN"/>
-        </w:rPr>
       </w:pPr>
     </w:p>
     <w:p>
@@ -1059,19 +1030,7 @@
         <w:rPr>
           <w:lang w:val="en-US"/>
         </w:rPr>
-        <w:t>UNION</w:t>
-      </w:r>
-      <w:r>
-        <w:rPr>
-          <w:lang w:val="en-US"/>
-        </w:rPr>
-        <w:t xml:space="preserve">: </w:t>
-      </w:r>
-      <w:r>
-        <w:rPr>
-          <w:lang w:val="en-US"/>
-        </w:rPr>
-        <w:t>Kết hợp kết quả của nhiều câu hỏi với nhau, chỉ giữ lại một đại diện cho các mẫu tin trùng nhau.</w:t>
+        <w:t>UNION: Kết hợp kết quả của nhiều câu hỏi với nhau, chỉ giữ lại một đại diện cho các mẫu tin trùng nhau.</w:t>
       </w:r>
     </w:p>
     <w:p>
@@ -1094,55 +1053,55 @@
           <w:sz w:val="18"/>
           <w:szCs w:val="18"/>
         </w:rPr>
+        <w:t xml:space="preserve">SELECT </w:t>
+      </w:r>
+      <w:r>
+        <w:rPr>
+          <w:color w:val="F8F8F2"/>
+          <w:sz w:val="18"/>
+          <w:szCs w:val="18"/>
+        </w:rPr>
+        <w:t>ASSIGN_TYPE</w:t>
+      </w:r>
+      <w:r>
+        <w:rPr>
+          <w:color w:val="F8F8F2"/>
+          <w:sz w:val="18"/>
+          <w:szCs w:val="18"/>
+        </w:rPr>
+        <w:br/>
+      </w:r>
+      <w:r>
+        <w:rPr>
+          <w:color w:val="F780BF"/>
+          <w:sz w:val="18"/>
+          <w:szCs w:val="18"/>
+        </w:rPr>
+        <w:t xml:space="preserve">FROM </w:t>
+      </w:r>
+      <w:r>
+        <w:rPr>
+          <w:color w:val="78DCE8"/>
+          <w:sz w:val="18"/>
+          <w:szCs w:val="18"/>
+        </w:rPr>
+        <w:t>ASSIGNMENTS_HIENNV</w:t>
+      </w:r>
+      <w:r>
+        <w:rPr>
+          <w:color w:val="78DCE8"/>
+          <w:sz w:val="18"/>
+          <w:szCs w:val="18"/>
+        </w:rPr>
+        <w:br/>
+      </w:r>
+      <w:r>
+        <w:rPr>
+          <w:color w:val="F780BF"/>
+          <w:sz w:val="18"/>
+          <w:szCs w:val="18"/>
+        </w:rPr>
         <w:lastRenderedPageBreak/>
-        <w:t xml:space="preserve">SELECT </w:t>
-      </w:r>
-      <w:r>
-        <w:rPr>
-          <w:color w:val="F8F8F2"/>
-          <w:sz w:val="18"/>
-          <w:szCs w:val="18"/>
-        </w:rPr>
-        <w:t>ASSIGN_TYPE</w:t>
-      </w:r>
-      <w:r>
-        <w:rPr>
-          <w:color w:val="F8F8F2"/>
-          <w:sz w:val="18"/>
-          <w:szCs w:val="18"/>
-        </w:rPr>
-        <w:br/>
-      </w:r>
-      <w:r>
-        <w:rPr>
-          <w:color w:val="F780BF"/>
-          <w:sz w:val="18"/>
-          <w:szCs w:val="18"/>
-        </w:rPr>
-        <w:t xml:space="preserve">FROM </w:t>
-      </w:r>
-      <w:r>
-        <w:rPr>
-          <w:color w:val="78DCE8"/>
-          <w:sz w:val="18"/>
-          <w:szCs w:val="18"/>
-        </w:rPr>
-        <w:t>ASSIGNMENTS_HIENNV</w:t>
-      </w:r>
-      <w:r>
-        <w:rPr>
-          <w:color w:val="78DCE8"/>
-          <w:sz w:val="18"/>
-          <w:szCs w:val="18"/>
-        </w:rPr>
-        <w:br/>
-      </w:r>
-      <w:r>
-        <w:rPr>
-          <w:color w:val="F780BF"/>
-          <w:sz w:val="18"/>
-          <w:szCs w:val="18"/>
-        </w:rPr>
         <w:t xml:space="preserve">WHERE </w:t>
       </w:r>
       <w:r>
@@ -1503,14 +1462,12 @@
         <w:rPr>
           <w:b/>
           <w:bCs/>
-          <w:lang w:val="vi-VN"/>
         </w:rPr>
       </w:pPr>
       <w:r>
         <w:rPr>
           <w:b/>
           <w:bCs/>
-          <w:lang w:val="vi-VN"/>
         </w:rPr>
         <w:t>Tìm hiểu về Nested Query, Correlated Query</w:t>
       </w:r>
@@ -1518,7 +1475,6 @@
         <w:rPr>
           <w:b/>
           <w:bCs/>
-          <w:lang w:val="vi-VN"/>
         </w:rPr>
         <w:t>. Phân biệt, lấy ví dụ</w:t>
       </w:r>
@@ -1526,7 +1482,6 @@
         <w:rPr>
           <w:b/>
           <w:bCs/>
-          <w:lang w:val="vi-VN"/>
         </w:rPr>
         <w:t xml:space="preserve"> minh hoạ.</w:t>
       </w:r>
@@ -1539,9 +1494,6 @@
         </w:rPr>
       </w:pPr>
       <w:r>
-        <w:rPr>
-          <w:lang w:val="vi-VN"/>
-        </w:rPr>
         <w:t>Nested Query</w:t>
       </w:r>
       <w:r>
@@ -1752,9 +1704,6 @@
         </w:rPr>
       </w:pPr>
       <w:r>
-        <w:rPr>
-          <w:lang w:val="vi-VN"/>
-        </w:rPr>
         <w:t>Correlated Query</w:t>
       </w:r>
       <w:r>
@@ -1966,14 +1915,12 @@
         <w:rPr>
           <w:b/>
           <w:bCs/>
-          <w:lang w:val="vi-VN"/>
         </w:rPr>
       </w:pPr>
       <w:r>
         <w:rPr>
           <w:b/>
           <w:bCs/>
-          <w:lang w:val="vi-VN"/>
         </w:rPr>
         <w:t>Tìm hiểu về Index? Phân biệt global index và local index? Khi viết câu lệnh truy vấn, muốn các index được sử dụng phải chú ý gì? Lấy ví dụ minh hoạ.</w:t>
       </w:r>
@@ -1981,22 +1928,13 @@
     <w:p>
       <w:pPr>
         <w:pStyle w:val="ListParagraph"/>
-        <w:rPr>
-          <w:lang w:val="vi-VN"/>
-        </w:rPr>
-      </w:pPr>
-    </w:p>
-    <w:p>
-      <w:pPr>
-        <w:pStyle w:val="ListParagraph"/>
-        <w:rPr>
-          <w:lang w:val="vi-VN"/>
-        </w:rPr>
-      </w:pPr>
-      <w:r>
-        <w:rPr>
-          <w:lang w:val="vi-VN"/>
-        </w:rPr>
+      </w:pPr>
+    </w:p>
+    <w:p>
+      <w:pPr>
+        <w:pStyle w:val="ListParagraph"/>
+      </w:pPr>
+      <w:r>
         <w:t>Index</w:t>
       </w:r>
       <w:r>
@@ -2006,31 +1944,22 @@
         <w:t>:</w:t>
       </w:r>
       <w:r>
-        <w:rPr>
-          <w:lang w:val="vi-VN"/>
-        </w:rPr>
         <w:t xml:space="preserve"> là một cấu trúc cơ sở dữ liệu, được sever sử dụng để tìm một row trong bảng một cách nhanh chóng. Index bao gồm một key value (một cột (column) trong hàng (row)) và ROWID.</w:t>
       </w:r>
     </w:p>
     <w:p>
       <w:pPr>
         <w:pStyle w:val="ListParagraph"/>
-        <w:rPr>
-          <w:lang w:val="vi-VN"/>
-        </w:rPr>
-      </w:pPr>
-    </w:p>
-    <w:p>
-      <w:pPr>
-        <w:pStyle w:val="ListParagraph"/>
-        <w:rPr>
-          <w:lang w:val="en-US"/>
-        </w:rPr>
-      </w:pPr>
-      <w:r>
-        <w:rPr>
-          <w:lang w:val="vi-VN"/>
-        </w:rPr>
+      </w:pPr>
+    </w:p>
+    <w:p>
+      <w:pPr>
+        <w:pStyle w:val="ListParagraph"/>
+        <w:rPr>
+          <w:lang w:val="en-US"/>
+        </w:rPr>
+      </w:pPr>
+      <w:r>
         <w:t>Phân biệt global index và local index</w:t>
       </w:r>
       <w:r>
@@ -2143,6 +2072,7 @@
         <w:rPr>
           <w:rFonts w:cstheme="minorHAnsi"/>
         </w:rPr>
+        <w:lastRenderedPageBreak/>
         <w:t>- Nên Index những cột được dùng trong WHERE, JOIN và ORDER BY</w:t>
       </w:r>
     </w:p>
@@ -2158,7 +2088,6 @@
         <w:rPr>
           <w:rFonts w:cstheme="minorHAnsi"/>
         </w:rPr>
-        <w:lastRenderedPageBreak/>
         <w:t>- Dùng thuộc tính NOT NULL cho những cột được Index.</w:t>
       </w:r>
     </w:p>
@@ -2287,124 +2216,6 @@
     </w:p>
     <w:p>
       <w:pPr>
-        <w:pStyle w:val="ListParagraph"/>
-        <w:rPr>
-          <w:lang w:val="en-US"/>
-        </w:rPr>
-      </w:pPr>
-      <w:r>
-        <w:rPr>
-          <w:lang w:val="en-US"/>
-        </w:rPr>
-        <w:tab/>
-      </w:r>
-    </w:p>
-    <w:p>
-      <w:pPr>
-        <w:pStyle w:val="ListParagraph"/>
-        <w:numPr>
-          <w:ilvl w:val="0"/>
-          <w:numId w:val="1"/>
-        </w:numPr>
-        <w:rPr>
-          <w:b/>
-          <w:bCs/>
-          <w:lang w:val="vi-VN"/>
-        </w:rPr>
-      </w:pPr>
-      <w:r>
-        <w:rPr>
-          <w:b/>
-          <w:bCs/>
-          <w:lang w:val="vi-VN"/>
-        </w:rPr>
-        <w:t>Tìm hiểu về partition của bảng, nên tạo partition cho bảng trong trường hợp nào? Lấy ví dụ minh hoạ?</w:t>
-      </w:r>
-    </w:p>
-    <w:p>
-      <w:pPr>
-        <w:pStyle w:val="ListParagraph"/>
-        <w:rPr>
-          <w:lang w:val="vi-VN"/>
-        </w:rPr>
-      </w:pPr>
-    </w:p>
-    <w:p>
-      <w:pPr>
-        <w:pStyle w:val="ListParagraph"/>
-        <w:rPr>
-          <w:lang w:val="vi-VN"/>
-        </w:rPr>
-      </w:pPr>
-      <w:r>
-        <w:rPr>
-          <w:lang w:val="vi-VN"/>
-        </w:rPr>
-        <w:t>Partitioned Table là 1 bảng đã được chia nhỏ thành các phần (hay các partition) theo 1 cột nào đó trong bảng.</w:t>
-      </w:r>
-    </w:p>
-    <w:p>
-      <w:pPr>
-        <w:pStyle w:val="ListParagraph"/>
-        <w:rPr>
-          <w:lang w:val="vi-VN"/>
-        </w:rPr>
-      </w:pPr>
-    </w:p>
-    <w:p>
-      <w:pPr>
-        <w:pStyle w:val="ListParagraph"/>
-        <w:rPr>
-          <w:lang w:val="vi-VN"/>
-        </w:rPr>
-      </w:pPr>
-    </w:p>
-    <w:p>
-      <w:pPr>
-        <w:pStyle w:val="ListParagraph"/>
-        <w:rPr>
-          <w:lang w:val="vi-VN"/>
-        </w:rPr>
-      </w:pPr>
-    </w:p>
-    <w:p>
-      <w:pPr>
-        <w:pStyle w:val="ListParagraph"/>
-        <w:numPr>
-          <w:ilvl w:val="0"/>
-          <w:numId w:val="1"/>
-        </w:numPr>
-        <w:rPr>
-          <w:b/>
-          <w:bCs/>
-          <w:lang w:val="vi-VN"/>
-        </w:rPr>
-      </w:pPr>
-      <w:r>
-        <w:rPr>
-          <w:b/>
-          <w:bCs/>
-          <w:lang w:val="vi-VN"/>
-        </w:rPr>
-        <w:t>Phân biệt câu lệnh delete và truncate? Cách sử dụng?</w:t>
-      </w:r>
-    </w:p>
-    <w:p>
-      <w:pPr>
-        <w:pStyle w:val="ListParagraph"/>
-        <w:rPr>
-          <w:lang w:val="vi-VN"/>
-        </w:rPr>
-      </w:pPr>
-      <w:r>
-        <w:rPr>
-          <w:lang w:val="vi-VN"/>
-        </w:rPr>
-        <w:t>DELETE : Xóa một hay tất cả dòng trong một bảng theo một điều kiện nhất định, dữ liệu có thể phục hồi lại.</w:t>
-      </w:r>
-    </w:p>
-    <w:p>
-      <w:pPr>
         <w:pStyle w:val="HTMLPreformatted"/>
         <w:numPr>
           <w:ilvl w:val="0"/>
@@ -2422,88 +2233,742 @@
           <w:color w:val="F780BF"/>
           <w:sz w:val="18"/>
           <w:szCs w:val="18"/>
-        </w:rPr>
-        <w:t>DELETE</w:t>
-      </w:r>
-      <w:r>
-        <w:rPr>
-          <w:color w:val="F780BF"/>
-          <w:sz w:val="18"/>
-          <w:szCs w:val="18"/>
+          <w:lang w:val="en-US"/>
+        </w:rPr>
+        <w:t>SELECT * FROM</w:t>
+      </w:r>
+      <w:r>
+        <w:rPr>
+          <w:color w:val="78DCE8"/>
+          <w:sz w:val="18"/>
+          <w:szCs w:val="18"/>
+        </w:rPr>
+        <w:t xml:space="preserve"> </w:t>
+      </w:r>
+      <w:r>
+        <w:rPr>
+          <w:color w:val="78DCE8"/>
+          <w:sz w:val="18"/>
+          <w:szCs w:val="18"/>
+        </w:rPr>
+        <w:t>ASSIGNMENTS_HIENNV</w:t>
+      </w:r>
+      <w:r>
+        <w:rPr>
+          <w:color w:val="F8F8F2"/>
+          <w:sz w:val="18"/>
+          <w:szCs w:val="18"/>
+        </w:rPr>
+        <w:t xml:space="preserve"> </w:t>
+      </w:r>
+      <w:r>
+        <w:rPr>
+          <w:color w:val="F780BF"/>
+          <w:sz w:val="18"/>
+          <w:szCs w:val="18"/>
+          <w:lang w:val="en-US"/>
+        </w:rPr>
+        <w:t xml:space="preserve">WHERE </w:t>
+      </w:r>
+      <w:r>
+        <w:rPr>
+          <w:color w:val="F8F8F2"/>
+          <w:sz w:val="18"/>
+          <w:szCs w:val="18"/>
+        </w:rPr>
+        <w:t>PROJID</w:t>
+      </w:r>
+      <w:r>
+        <w:rPr>
+          <w:color w:val="F8F8F2"/>
+          <w:sz w:val="18"/>
+          <w:szCs w:val="18"/>
+          <w:lang w:val="en-US"/>
+        </w:rPr>
+        <w:t xml:space="preserve"> = </w:t>
+      </w:r>
+      <w:proofErr w:type="gramStart"/>
+      <w:r>
+        <w:rPr>
+          <w:color w:val="F8F8F2"/>
+          <w:sz w:val="18"/>
+          <w:szCs w:val="18"/>
+          <w:lang w:val="en-US"/>
+        </w:rPr>
+        <w:t>3</w:t>
+      </w:r>
+      <w:r>
+        <w:rPr>
+          <w:color w:val="F8F8F2"/>
+          <w:sz w:val="18"/>
+          <w:szCs w:val="18"/>
+        </w:rPr>
+        <w:t>;</w:t>
+      </w:r>
+      <w:proofErr w:type="gramEnd"/>
+    </w:p>
+    <w:p>
+      <w:pPr>
+        <w:pStyle w:val="ListParagraph"/>
+        <w:rPr>
+          <w:lang w:val="en-US"/>
+        </w:rPr>
+      </w:pPr>
+    </w:p>
+    <w:p>
+      <w:pPr>
+        <w:pStyle w:val="ListParagraph"/>
+        <w:rPr>
+          <w:lang w:val="en-US"/>
+        </w:rPr>
+      </w:pPr>
+      <w:r>
+        <w:rPr>
+          <w:lang w:val="en-US"/>
+        </w:rPr>
+        <w:tab/>
+      </w:r>
+    </w:p>
+    <w:p>
+      <w:pPr>
+        <w:pStyle w:val="ListParagraph"/>
+        <w:numPr>
+          <w:ilvl w:val="0"/>
+          <w:numId w:val="1"/>
+        </w:numPr>
+        <w:rPr>
+          <w:b/>
+          <w:bCs/>
+        </w:rPr>
+      </w:pPr>
+      <w:r>
+        <w:rPr>
+          <w:b/>
+          <w:bCs/>
+        </w:rPr>
+        <w:t>Tìm hiểu về partition của bảng, nên tạo partition cho bảng trong trường hợp nào? Lấy ví dụ minh hoạ?</w:t>
+      </w:r>
+    </w:p>
+    <w:p>
+      <w:pPr>
+        <w:pStyle w:val="ListParagraph"/>
+      </w:pPr>
+    </w:p>
+    <w:p>
+      <w:pPr>
+        <w:pStyle w:val="ListParagraph"/>
+      </w:pPr>
+      <w:r>
+        <w:t>Partitioned Table là 1 bảng đã được chia nhỏ thành các phần (hay các partition) theo 1 cột nào đó trong bảng.</w:t>
+      </w:r>
+    </w:p>
+    <w:p>
+      <w:pPr>
+        <w:pStyle w:val="ListParagraph"/>
+      </w:pPr>
+    </w:p>
+    <w:p>
+      <w:pPr>
+        <w:shd w:val="clear" w:color="auto" w:fill="282A36"/>
+        <w:tabs>
+          <w:tab w:val="left" w:pos="916"/>
+          <w:tab w:val="left" w:pos="1832"/>
+          <w:tab w:val="left" w:pos="2748"/>
+          <w:tab w:val="left" w:pos="3664"/>
+          <w:tab w:val="left" w:pos="4580"/>
+          <w:tab w:val="left" w:pos="5496"/>
+          <w:tab w:val="left" w:pos="6412"/>
+          <w:tab w:val="left" w:pos="7328"/>
+          <w:tab w:val="left" w:pos="8244"/>
+          <w:tab w:val="left" w:pos="9160"/>
+          <w:tab w:val="left" w:pos="10076"/>
+          <w:tab w:val="left" w:pos="10992"/>
+          <w:tab w:val="left" w:pos="11908"/>
+          <w:tab w:val="left" w:pos="12824"/>
+          <w:tab w:val="left" w:pos="13740"/>
+          <w:tab w:val="left" w:pos="14656"/>
+        </w:tabs>
+        <w:ind w:left="1440"/>
+        <w:rPr>
+          <w:rFonts w:ascii="Courier New" w:eastAsia="Times New Roman" w:hAnsi="Courier New" w:cs="Courier New"/>
+          <w:color w:val="F8F8F2"/>
+          <w:sz w:val="18"/>
+          <w:szCs w:val="18"/>
+          <w:lang w:eastAsia="vi-VN"/>
+        </w:rPr>
+      </w:pPr>
+      <w:r>
+        <w:rPr>
+          <w:rFonts w:ascii="Courier New" w:eastAsia="Times New Roman" w:hAnsi="Courier New" w:cs="Courier New"/>
+          <w:color w:val="F780BF"/>
+          <w:sz w:val="18"/>
+          <w:szCs w:val="18"/>
+          <w:lang w:eastAsia="vi-VN"/>
+        </w:rPr>
+        <w:t xml:space="preserve">CREATE TABLE </w:t>
+      </w:r>
+      <w:r>
+        <w:rPr>
+          <w:rFonts w:ascii="Courier New" w:eastAsia="Times New Roman" w:hAnsi="Courier New" w:cs="Courier New"/>
+          <w:color w:val="78DCE8"/>
+          <w:sz w:val="18"/>
+          <w:szCs w:val="18"/>
+          <w:lang w:eastAsia="vi-VN"/>
+        </w:rPr>
+        <w:t>PARTITION</w:t>
+      </w:r>
+      <w:r>
+        <w:rPr>
+          <w:rFonts w:ascii="Courier New" w:eastAsia="Times New Roman" w:hAnsi="Courier New" w:cs="Courier New"/>
+          <w:color w:val="78DCE8"/>
+          <w:sz w:val="18"/>
+          <w:szCs w:val="18"/>
+          <w:lang w:eastAsia="vi-VN"/>
         </w:rPr>
         <w:br/>
-        <w:t xml:space="preserve">FROM </w:t>
-      </w:r>
-      <w:r>
-        <w:rPr>
-          <w:color w:val="78DCE8"/>
-          <w:sz w:val="18"/>
-          <w:szCs w:val="18"/>
-        </w:rPr>
-        <w:t>ASSIGNMENTS_HIENNV</w:t>
-      </w:r>
-      <w:r>
-        <w:rPr>
-          <w:color w:val="78DCE8"/>
-          <w:sz w:val="18"/>
-          <w:szCs w:val="18"/>
+      </w:r>
+      <w:r>
+        <w:rPr>
+          <w:rFonts w:ascii="Courier New" w:eastAsia="Times New Roman" w:hAnsi="Courier New" w:cs="Courier New"/>
+          <w:color w:val="F8F8F2"/>
+          <w:sz w:val="18"/>
+          <w:szCs w:val="18"/>
+          <w:lang w:eastAsia="vi-VN"/>
+        </w:rPr>
+        <w:t>(</w:t>
+      </w:r>
+      <w:r>
+        <w:rPr>
+          <w:rFonts w:ascii="Courier New" w:eastAsia="Times New Roman" w:hAnsi="Courier New" w:cs="Courier New"/>
+          <w:color w:val="F8F8F2"/>
+          <w:sz w:val="18"/>
+          <w:szCs w:val="18"/>
+          <w:lang w:eastAsia="vi-VN"/>
         </w:rPr>
         <w:br/>
-      </w:r>
-      <w:r>
-        <w:rPr>
-          <w:color w:val="F780BF"/>
-          <w:sz w:val="18"/>
-          <w:szCs w:val="18"/>
-        </w:rPr>
-        <w:t xml:space="preserve">WHERE </w:t>
-      </w:r>
-      <w:r>
-        <w:rPr>
-          <w:color w:val="F8F8F2"/>
-          <w:sz w:val="18"/>
-          <w:szCs w:val="18"/>
-        </w:rPr>
-        <w:t xml:space="preserve">PROJID = </w:t>
-      </w:r>
-      <w:r>
-        <w:rPr>
+        <w:t xml:space="preserve">    </w:t>
+      </w:r>
+      <w:r>
+        <w:rPr>
+          <w:rFonts w:ascii="Courier New" w:eastAsia="Times New Roman" w:hAnsi="Courier New" w:cs="Courier New"/>
+          <w:color w:val="F780BF"/>
+          <w:sz w:val="18"/>
+          <w:szCs w:val="18"/>
+          <w:lang w:eastAsia="vi-VN"/>
+        </w:rPr>
+        <w:t>ID      INT</w:t>
+      </w:r>
+      <w:r>
+        <w:rPr>
+          <w:rFonts w:ascii="Courier New" w:eastAsia="Times New Roman" w:hAnsi="Courier New" w:cs="Courier New"/>
+          <w:color w:val="F8F8F2"/>
+          <w:sz w:val="18"/>
+          <w:szCs w:val="18"/>
+          <w:lang w:eastAsia="vi-VN"/>
+        </w:rPr>
+        <w:t>,</w:t>
+      </w:r>
+      <w:r>
+        <w:rPr>
+          <w:rFonts w:ascii="Courier New" w:eastAsia="Times New Roman" w:hAnsi="Courier New" w:cs="Courier New"/>
+          <w:color w:val="F8F8F2"/>
+          <w:sz w:val="18"/>
+          <w:szCs w:val="18"/>
+          <w:lang w:eastAsia="vi-VN"/>
+        </w:rPr>
+        <w:br/>
+        <w:t xml:space="preserve">    </w:t>
+      </w:r>
+      <w:r>
+        <w:rPr>
+          <w:rFonts w:ascii="Courier New" w:eastAsia="Times New Roman" w:hAnsi="Courier New" w:cs="Courier New"/>
+          <w:color w:val="F780BF"/>
+          <w:sz w:val="18"/>
+          <w:szCs w:val="18"/>
+          <w:lang w:eastAsia="vi-VN"/>
+        </w:rPr>
+        <w:t>NAME    VARCHAR2</w:t>
+      </w:r>
+      <w:r>
+        <w:rPr>
+          <w:rFonts w:ascii="Courier New" w:eastAsia="Times New Roman" w:hAnsi="Courier New" w:cs="Courier New"/>
+          <w:color w:val="F8F8F2"/>
+          <w:sz w:val="18"/>
+          <w:szCs w:val="18"/>
+          <w:lang w:eastAsia="vi-VN"/>
+        </w:rPr>
+        <w:t>(</w:t>
+      </w:r>
+      <w:r>
+        <w:rPr>
+          <w:rFonts w:ascii="Courier New" w:eastAsia="Times New Roman" w:hAnsi="Courier New" w:cs="Courier New"/>
           <w:color w:val="9580FF"/>
           <w:sz w:val="18"/>
           <w:szCs w:val="18"/>
-        </w:rPr>
-        <w:t>3</w:t>
-      </w:r>
-      <w:r>
-        <w:rPr>
-          <w:color w:val="F8F8F2"/>
-          <w:sz w:val="18"/>
-          <w:szCs w:val="18"/>
-        </w:rPr>
-        <w:t>;</w:t>
-      </w:r>
-    </w:p>
-    <w:p>
-      <w:pPr>
-        <w:pStyle w:val="ListParagraph"/>
-        <w:ind w:left="1800"/>
-        <w:rPr>
-          <w:lang w:val="en-US"/>
-        </w:rPr>
-      </w:pPr>
-    </w:p>
-    <w:p>
-      <w:pPr>
-        <w:pStyle w:val="ListParagraph"/>
-        <w:rPr>
-          <w:lang w:val="vi-VN"/>
-        </w:rPr>
-      </w:pPr>
-      <w:r>
-        <w:rPr>
-          <w:lang w:val="vi-VN"/>
-        </w:rPr>
-        <w:t>TRUNCATE : Xóa toàn bộ các dòng của bảng, giải phóng bộ nhớ và không thể phục hồi lại.</w:t>
+          <w:lang w:eastAsia="vi-VN"/>
+        </w:rPr>
+        <w:t>100</w:t>
+      </w:r>
+      <w:r>
+        <w:rPr>
+          <w:rFonts w:ascii="Courier New" w:eastAsia="Times New Roman" w:hAnsi="Courier New" w:cs="Courier New"/>
+          <w:color w:val="F8F8F2"/>
+          <w:sz w:val="18"/>
+          <w:szCs w:val="18"/>
+          <w:lang w:eastAsia="vi-VN"/>
+        </w:rPr>
+        <w:t>),</w:t>
+      </w:r>
+      <w:r>
+        <w:rPr>
+          <w:rFonts w:ascii="Courier New" w:eastAsia="Times New Roman" w:hAnsi="Courier New" w:cs="Courier New"/>
+          <w:color w:val="F8F8F2"/>
+          <w:sz w:val="18"/>
+          <w:szCs w:val="18"/>
+          <w:lang w:eastAsia="vi-VN"/>
+        </w:rPr>
+        <w:br/>
+        <w:t xml:space="preserve">    AGE     </w:t>
+      </w:r>
+      <w:r>
+        <w:rPr>
+          <w:rFonts w:ascii="Courier New" w:eastAsia="Times New Roman" w:hAnsi="Courier New" w:cs="Courier New"/>
+          <w:color w:val="F780BF"/>
+          <w:sz w:val="18"/>
+          <w:szCs w:val="18"/>
+          <w:lang w:eastAsia="vi-VN"/>
+        </w:rPr>
+        <w:t>INT</w:t>
+      </w:r>
+      <w:r>
+        <w:rPr>
+          <w:rFonts w:ascii="Courier New" w:eastAsia="Times New Roman" w:hAnsi="Courier New" w:cs="Courier New"/>
+          <w:color w:val="F8F8F2"/>
+          <w:sz w:val="18"/>
+          <w:szCs w:val="18"/>
+          <w:lang w:eastAsia="vi-VN"/>
+        </w:rPr>
+        <w:t>,</w:t>
+      </w:r>
+      <w:r>
+        <w:rPr>
+          <w:rFonts w:ascii="Courier New" w:eastAsia="Times New Roman" w:hAnsi="Courier New" w:cs="Courier New"/>
+          <w:color w:val="F8F8F2"/>
+          <w:sz w:val="18"/>
+          <w:szCs w:val="18"/>
+          <w:lang w:eastAsia="vi-VN"/>
+        </w:rPr>
+        <w:br/>
+        <w:t xml:space="preserve">    ADDRESS </w:t>
+      </w:r>
+      <w:r>
+        <w:rPr>
+          <w:rFonts w:ascii="Courier New" w:eastAsia="Times New Roman" w:hAnsi="Courier New" w:cs="Courier New"/>
+          <w:color w:val="F780BF"/>
+          <w:sz w:val="18"/>
+          <w:szCs w:val="18"/>
+          <w:lang w:eastAsia="vi-VN"/>
+        </w:rPr>
+        <w:t>VARCHAR2</w:t>
+      </w:r>
+      <w:r>
+        <w:rPr>
+          <w:rFonts w:ascii="Courier New" w:eastAsia="Times New Roman" w:hAnsi="Courier New" w:cs="Courier New"/>
+          <w:color w:val="F8F8F2"/>
+          <w:sz w:val="18"/>
+          <w:szCs w:val="18"/>
+          <w:lang w:eastAsia="vi-VN"/>
+        </w:rPr>
+        <w:t>(</w:t>
+      </w:r>
+      <w:r>
+        <w:rPr>
+          <w:rFonts w:ascii="Courier New" w:eastAsia="Times New Roman" w:hAnsi="Courier New" w:cs="Courier New"/>
+          <w:color w:val="9580FF"/>
+          <w:sz w:val="18"/>
+          <w:szCs w:val="18"/>
+          <w:lang w:eastAsia="vi-VN"/>
+        </w:rPr>
+        <w:t>50</w:t>
+      </w:r>
+      <w:r>
+        <w:rPr>
+          <w:rFonts w:ascii="Courier New" w:eastAsia="Times New Roman" w:hAnsi="Courier New" w:cs="Courier New"/>
+          <w:color w:val="F8F8F2"/>
+          <w:sz w:val="18"/>
+          <w:szCs w:val="18"/>
+          <w:lang w:eastAsia="vi-VN"/>
+        </w:rPr>
+        <w:t>)</w:t>
+      </w:r>
+      <w:r>
+        <w:rPr>
+          <w:rFonts w:ascii="Courier New" w:eastAsia="Times New Roman" w:hAnsi="Courier New" w:cs="Courier New"/>
+          <w:color w:val="F8F8F2"/>
+          <w:sz w:val="18"/>
+          <w:szCs w:val="18"/>
+          <w:lang w:eastAsia="vi-VN"/>
+        </w:rPr>
+        <w:br/>
+        <w:t xml:space="preserve">) </w:t>
+      </w:r>
+      <w:r>
+        <w:rPr>
+          <w:rFonts w:ascii="Courier New" w:eastAsia="Times New Roman" w:hAnsi="Courier New" w:cs="Courier New"/>
+          <w:color w:val="F780BF"/>
+          <w:sz w:val="18"/>
+          <w:szCs w:val="18"/>
+          <w:lang w:eastAsia="vi-VN"/>
+        </w:rPr>
+        <w:t xml:space="preserve">PARTITION BY LIST </w:t>
+      </w:r>
+      <w:r>
+        <w:rPr>
+          <w:rFonts w:ascii="Courier New" w:eastAsia="Times New Roman" w:hAnsi="Courier New" w:cs="Courier New"/>
+          <w:color w:val="F8F8F2"/>
+          <w:sz w:val="18"/>
+          <w:szCs w:val="18"/>
+          <w:lang w:eastAsia="vi-VN"/>
+        </w:rPr>
+        <w:t>(ADDRESS)</w:t>
+      </w:r>
+      <w:r>
+        <w:rPr>
+          <w:rFonts w:ascii="Courier New" w:eastAsia="Times New Roman" w:hAnsi="Courier New" w:cs="Courier New"/>
+          <w:color w:val="F8F8F2"/>
+          <w:sz w:val="18"/>
+          <w:szCs w:val="18"/>
+          <w:lang w:eastAsia="vi-VN"/>
+        </w:rPr>
+        <w:br/>
+        <w:t>(</w:t>
+      </w:r>
+      <w:r>
+        <w:rPr>
+          <w:rFonts w:ascii="Courier New" w:eastAsia="Times New Roman" w:hAnsi="Courier New" w:cs="Courier New"/>
+          <w:color w:val="F8F8F2"/>
+          <w:sz w:val="18"/>
+          <w:szCs w:val="18"/>
+          <w:lang w:eastAsia="vi-VN"/>
+        </w:rPr>
+        <w:br/>
+        <w:t xml:space="preserve">    </w:t>
+      </w:r>
+      <w:r>
+        <w:rPr>
+          <w:rFonts w:ascii="Courier New" w:eastAsia="Times New Roman" w:hAnsi="Courier New" w:cs="Courier New"/>
+          <w:color w:val="F780BF"/>
+          <w:sz w:val="18"/>
+          <w:szCs w:val="18"/>
+          <w:lang w:eastAsia="vi-VN"/>
+        </w:rPr>
+        <w:t xml:space="preserve">PARTITION </w:t>
+      </w:r>
+      <w:r>
+        <w:rPr>
+          <w:rFonts w:ascii="Courier New" w:eastAsia="Times New Roman" w:hAnsi="Courier New" w:cs="Courier New"/>
+          <w:color w:val="F8F8F2"/>
+          <w:sz w:val="18"/>
+          <w:szCs w:val="18"/>
+          <w:lang w:eastAsia="vi-VN"/>
+        </w:rPr>
+        <w:t xml:space="preserve">ADDRESS_A </w:t>
+      </w:r>
+      <w:r>
+        <w:rPr>
+          <w:rFonts w:ascii="Courier New" w:eastAsia="Times New Roman" w:hAnsi="Courier New" w:cs="Courier New"/>
+          <w:color w:val="F780BF"/>
+          <w:sz w:val="18"/>
+          <w:szCs w:val="18"/>
+          <w:lang w:eastAsia="vi-VN"/>
+        </w:rPr>
+        <w:t xml:space="preserve">VALUES </w:t>
+      </w:r>
+      <w:r>
+        <w:rPr>
+          <w:rFonts w:ascii="Courier New" w:eastAsia="Times New Roman" w:hAnsi="Courier New" w:cs="Courier New"/>
+          <w:color w:val="F8F8F2"/>
+          <w:sz w:val="18"/>
+          <w:szCs w:val="18"/>
+          <w:lang w:eastAsia="vi-VN"/>
+        </w:rPr>
+        <w:t>(</w:t>
+      </w:r>
+      <w:r>
+        <w:rPr>
+          <w:rFonts w:ascii="Courier New" w:eastAsia="Times New Roman" w:hAnsi="Courier New" w:cs="Courier New"/>
+          <w:color w:val="FEFF80"/>
+          <w:sz w:val="18"/>
+          <w:szCs w:val="18"/>
+          <w:lang w:eastAsia="vi-VN"/>
+        </w:rPr>
+        <w:t>'Bắc Ninh'</w:t>
+      </w:r>
+      <w:r>
+        <w:rPr>
+          <w:rFonts w:ascii="Courier New" w:eastAsia="Times New Roman" w:hAnsi="Courier New" w:cs="Courier New"/>
+          <w:color w:val="F8F8F2"/>
+          <w:sz w:val="18"/>
+          <w:szCs w:val="18"/>
+          <w:lang w:eastAsia="vi-VN"/>
+        </w:rPr>
+        <w:t>,</w:t>
+      </w:r>
+      <w:r>
+        <w:rPr>
+          <w:rFonts w:ascii="Courier New" w:eastAsia="Times New Roman" w:hAnsi="Courier New" w:cs="Courier New"/>
+          <w:color w:val="FEFF80"/>
+          <w:sz w:val="18"/>
+          <w:szCs w:val="18"/>
+          <w:lang w:eastAsia="vi-VN"/>
+        </w:rPr>
+        <w:t>'Hà Nội'</w:t>
+      </w:r>
+      <w:r>
+        <w:rPr>
+          <w:rFonts w:ascii="Courier New" w:eastAsia="Times New Roman" w:hAnsi="Courier New" w:cs="Courier New"/>
+          <w:color w:val="F8F8F2"/>
+          <w:sz w:val="18"/>
+          <w:szCs w:val="18"/>
+          <w:lang w:eastAsia="vi-VN"/>
+        </w:rPr>
+        <w:t>),</w:t>
+      </w:r>
+      <w:r>
+        <w:rPr>
+          <w:rFonts w:ascii="Courier New" w:eastAsia="Times New Roman" w:hAnsi="Courier New" w:cs="Courier New"/>
+          <w:color w:val="F8F8F2"/>
+          <w:sz w:val="18"/>
+          <w:szCs w:val="18"/>
+          <w:lang w:eastAsia="vi-VN"/>
+        </w:rPr>
+        <w:br/>
+        <w:t xml:space="preserve">    </w:t>
+      </w:r>
+      <w:r>
+        <w:rPr>
+          <w:rFonts w:ascii="Courier New" w:eastAsia="Times New Roman" w:hAnsi="Courier New" w:cs="Courier New"/>
+          <w:color w:val="F780BF"/>
+          <w:sz w:val="18"/>
+          <w:szCs w:val="18"/>
+          <w:lang w:eastAsia="vi-VN"/>
+        </w:rPr>
+        <w:t xml:space="preserve">PARTITION </w:t>
+      </w:r>
+      <w:r>
+        <w:rPr>
+          <w:rFonts w:ascii="Courier New" w:eastAsia="Times New Roman" w:hAnsi="Courier New" w:cs="Courier New"/>
+          <w:color w:val="F8F8F2"/>
+          <w:sz w:val="18"/>
+          <w:szCs w:val="18"/>
+          <w:lang w:eastAsia="vi-VN"/>
+        </w:rPr>
+        <w:t xml:space="preserve">ADDRESS_B </w:t>
+      </w:r>
+      <w:r>
+        <w:rPr>
+          <w:rFonts w:ascii="Courier New" w:eastAsia="Times New Roman" w:hAnsi="Courier New" w:cs="Courier New"/>
+          <w:color w:val="F780BF"/>
+          <w:sz w:val="18"/>
+          <w:szCs w:val="18"/>
+          <w:lang w:eastAsia="vi-VN"/>
+        </w:rPr>
+        <w:t xml:space="preserve">VALUES </w:t>
+      </w:r>
+      <w:r>
+        <w:rPr>
+          <w:rFonts w:ascii="Courier New" w:eastAsia="Times New Roman" w:hAnsi="Courier New" w:cs="Courier New"/>
+          <w:color w:val="F8F8F2"/>
+          <w:sz w:val="18"/>
+          <w:szCs w:val="18"/>
+          <w:lang w:eastAsia="vi-VN"/>
+        </w:rPr>
+        <w:t>(</w:t>
+      </w:r>
+      <w:r>
+        <w:rPr>
+          <w:rFonts w:ascii="Courier New" w:eastAsia="Times New Roman" w:hAnsi="Courier New" w:cs="Courier New"/>
+          <w:color w:val="FEFF80"/>
+          <w:sz w:val="18"/>
+          <w:szCs w:val="18"/>
+          <w:lang w:eastAsia="vi-VN"/>
+        </w:rPr>
+        <w:t>'Nghệ An'</w:t>
+      </w:r>
+      <w:r>
+        <w:rPr>
+          <w:rFonts w:ascii="Courier New" w:eastAsia="Times New Roman" w:hAnsi="Courier New" w:cs="Courier New"/>
+          <w:color w:val="F8F8F2"/>
+          <w:sz w:val="18"/>
+          <w:szCs w:val="18"/>
+          <w:lang w:eastAsia="vi-VN"/>
+        </w:rPr>
+        <w:t>,</w:t>
+      </w:r>
+      <w:r>
+        <w:rPr>
+          <w:rFonts w:ascii="Courier New" w:eastAsia="Times New Roman" w:hAnsi="Courier New" w:cs="Courier New"/>
+          <w:color w:val="FEFF80"/>
+          <w:sz w:val="18"/>
+          <w:szCs w:val="18"/>
+          <w:lang w:eastAsia="vi-VN"/>
+        </w:rPr>
+        <w:t>'Hà Tĩnh'</w:t>
+      </w:r>
+      <w:r>
+        <w:rPr>
+          <w:rFonts w:ascii="Courier New" w:eastAsia="Times New Roman" w:hAnsi="Courier New" w:cs="Courier New"/>
+          <w:color w:val="F8F8F2"/>
+          <w:sz w:val="18"/>
+          <w:szCs w:val="18"/>
+          <w:lang w:eastAsia="vi-VN"/>
+        </w:rPr>
+        <w:t>),</w:t>
+      </w:r>
+      <w:r>
+        <w:rPr>
+          <w:rFonts w:ascii="Courier New" w:eastAsia="Times New Roman" w:hAnsi="Courier New" w:cs="Courier New"/>
+          <w:color w:val="F8F8F2"/>
+          <w:sz w:val="18"/>
+          <w:szCs w:val="18"/>
+          <w:lang w:eastAsia="vi-VN"/>
+        </w:rPr>
+        <w:br/>
+        <w:t xml:space="preserve">    </w:t>
+      </w:r>
+      <w:r>
+        <w:rPr>
+          <w:rFonts w:ascii="Courier New" w:eastAsia="Times New Roman" w:hAnsi="Courier New" w:cs="Courier New"/>
+          <w:color w:val="F780BF"/>
+          <w:sz w:val="18"/>
+          <w:szCs w:val="18"/>
+          <w:lang w:eastAsia="vi-VN"/>
+        </w:rPr>
+        <w:t xml:space="preserve">PARTITION </w:t>
+      </w:r>
+      <w:r>
+        <w:rPr>
+          <w:rFonts w:ascii="Courier New" w:eastAsia="Times New Roman" w:hAnsi="Courier New" w:cs="Courier New"/>
+          <w:color w:val="F8F8F2"/>
+          <w:sz w:val="18"/>
+          <w:szCs w:val="18"/>
+          <w:lang w:eastAsia="vi-VN"/>
+        </w:rPr>
+        <w:t xml:space="preserve">ADDRESS_C </w:t>
+      </w:r>
+      <w:r>
+        <w:rPr>
+          <w:rFonts w:ascii="Courier New" w:eastAsia="Times New Roman" w:hAnsi="Courier New" w:cs="Courier New"/>
+          <w:color w:val="F780BF"/>
+          <w:sz w:val="18"/>
+          <w:szCs w:val="18"/>
+          <w:lang w:eastAsia="vi-VN"/>
+        </w:rPr>
+        <w:t xml:space="preserve">VALUES </w:t>
+      </w:r>
+      <w:r>
+        <w:rPr>
+          <w:rFonts w:ascii="Courier New" w:eastAsia="Times New Roman" w:hAnsi="Courier New" w:cs="Courier New"/>
+          <w:color w:val="F8F8F2"/>
+          <w:sz w:val="18"/>
+          <w:szCs w:val="18"/>
+          <w:lang w:eastAsia="vi-VN"/>
+        </w:rPr>
+        <w:t>(</w:t>
+      </w:r>
+      <w:r>
+        <w:rPr>
+          <w:rFonts w:ascii="Courier New" w:eastAsia="Times New Roman" w:hAnsi="Courier New" w:cs="Courier New"/>
+          <w:color w:val="FEFF80"/>
+          <w:sz w:val="18"/>
+          <w:szCs w:val="18"/>
+          <w:lang w:eastAsia="vi-VN"/>
+        </w:rPr>
+        <w:t>'TP. Hồ Chí Minh'</w:t>
+      </w:r>
+      <w:r>
+        <w:rPr>
+          <w:rFonts w:ascii="Courier New" w:eastAsia="Times New Roman" w:hAnsi="Courier New" w:cs="Courier New"/>
+          <w:color w:val="F8F8F2"/>
+          <w:sz w:val="18"/>
+          <w:szCs w:val="18"/>
+          <w:lang w:eastAsia="vi-VN"/>
+        </w:rPr>
+        <w:t>,</w:t>
+      </w:r>
+      <w:r>
+        <w:rPr>
+          <w:rFonts w:ascii="Courier New" w:eastAsia="Times New Roman" w:hAnsi="Courier New" w:cs="Courier New"/>
+          <w:color w:val="FEFF80"/>
+          <w:sz w:val="18"/>
+          <w:szCs w:val="18"/>
+          <w:lang w:eastAsia="vi-VN"/>
+        </w:rPr>
+        <w:t>'Bình Dương'</w:t>
+      </w:r>
+      <w:r>
+        <w:rPr>
+          <w:rFonts w:ascii="Courier New" w:eastAsia="Times New Roman" w:hAnsi="Courier New" w:cs="Courier New"/>
+          <w:color w:val="F8F8F2"/>
+          <w:sz w:val="18"/>
+          <w:szCs w:val="18"/>
+          <w:lang w:eastAsia="vi-VN"/>
+        </w:rPr>
+        <w:t>)</w:t>
+      </w:r>
+      <w:r>
+        <w:rPr>
+          <w:rFonts w:ascii="Courier New" w:eastAsia="Times New Roman" w:hAnsi="Courier New" w:cs="Courier New"/>
+          <w:color w:val="F8F8F2"/>
+          <w:sz w:val="18"/>
+          <w:szCs w:val="18"/>
+          <w:lang w:eastAsia="vi-VN"/>
+        </w:rPr>
+        <w:br/>
+        <w:t>);</w:t>
+      </w:r>
+    </w:p>
+    <w:p>
+      <w:pPr>
+        <w:pStyle w:val="ListParagraph"/>
+      </w:pPr>
+    </w:p>
+    <w:p>
+      <w:pPr>
+        <w:pStyle w:val="ListParagraph"/>
+      </w:pPr>
+    </w:p>
+    <w:p>
+      <w:pPr>
+        <w:pStyle w:val="ListParagraph"/>
+      </w:pPr>
+    </w:p>
+    <w:p>
+      <w:pPr>
+        <w:pStyle w:val="ListParagraph"/>
+        <w:numPr>
+          <w:ilvl w:val="0"/>
+          <w:numId w:val="1"/>
+        </w:numPr>
+        <w:rPr>
+          <w:b/>
+          <w:bCs/>
+        </w:rPr>
+      </w:pPr>
+      <w:r>
+        <w:rPr>
+          <w:b/>
+          <w:bCs/>
+        </w:rPr>
+        <w:t>Phân biệt câu lệnh delete và truncate? Cách sử dụng?</w:t>
+      </w:r>
+    </w:p>
+    <w:p>
+      <w:pPr>
+        <w:pStyle w:val="ListParagraph"/>
+      </w:pPr>
+      <w:r>
+        <w:t>DELETE : Xóa một hay tất cả dòng trong một bảng theo một điều kiện nhất định, dữ liệu có thể phục hồi lại.</w:t>
       </w:r>
     </w:p>
     <w:p>
@@ -2526,6 +2991,103 @@
           <w:sz w:val="18"/>
           <w:szCs w:val="18"/>
         </w:rPr>
+        <w:t>DELETE</w:t>
+      </w:r>
+      <w:r>
+        <w:rPr>
+          <w:color w:val="F780BF"/>
+          <w:sz w:val="18"/>
+          <w:szCs w:val="18"/>
+        </w:rPr>
+        <w:br/>
+        <w:t xml:space="preserve">FROM </w:t>
+      </w:r>
+      <w:r>
+        <w:rPr>
+          <w:color w:val="78DCE8"/>
+          <w:sz w:val="18"/>
+          <w:szCs w:val="18"/>
+        </w:rPr>
+        <w:t>ASSIGNMENTS_HIENNV</w:t>
+      </w:r>
+      <w:r>
+        <w:rPr>
+          <w:color w:val="78DCE8"/>
+          <w:sz w:val="18"/>
+          <w:szCs w:val="18"/>
+        </w:rPr>
+        <w:br/>
+      </w:r>
+      <w:r>
+        <w:rPr>
+          <w:color w:val="F780BF"/>
+          <w:sz w:val="18"/>
+          <w:szCs w:val="18"/>
+        </w:rPr>
+        <w:t xml:space="preserve">WHERE </w:t>
+      </w:r>
+      <w:r>
+        <w:rPr>
+          <w:color w:val="F8F8F2"/>
+          <w:sz w:val="18"/>
+          <w:szCs w:val="18"/>
+        </w:rPr>
+        <w:t xml:space="preserve">PROJID = </w:t>
+      </w:r>
+      <w:r>
+        <w:rPr>
+          <w:color w:val="9580FF"/>
+          <w:sz w:val="18"/>
+          <w:szCs w:val="18"/>
+        </w:rPr>
+        <w:t>3</w:t>
+      </w:r>
+      <w:r>
+        <w:rPr>
+          <w:color w:val="F8F8F2"/>
+          <w:sz w:val="18"/>
+          <w:szCs w:val="18"/>
+        </w:rPr>
+        <w:t>;</w:t>
+      </w:r>
+    </w:p>
+    <w:p>
+      <w:pPr>
+        <w:pStyle w:val="ListParagraph"/>
+        <w:ind w:left="1800"/>
+        <w:rPr>
+          <w:lang w:val="en-US"/>
+        </w:rPr>
+      </w:pPr>
+    </w:p>
+    <w:p>
+      <w:pPr>
+        <w:pStyle w:val="ListParagraph"/>
+      </w:pPr>
+      <w:r>
+        <w:t>TRUNCATE : Xóa toàn bộ các dòng của bảng, giải phóng bộ nhớ và không thể phục hồi lại.</w:t>
+      </w:r>
+    </w:p>
+    <w:p>
+      <w:pPr>
+        <w:pStyle w:val="HTMLPreformatted"/>
+        <w:numPr>
+          <w:ilvl w:val="0"/>
+          <w:numId w:val="3"/>
+        </w:numPr>
+        <w:shd w:val="clear" w:color="auto" w:fill="282A36"/>
+        <w:rPr>
+          <w:color w:val="F8F8F2"/>
+          <w:sz w:val="18"/>
+          <w:szCs w:val="18"/>
+        </w:rPr>
+      </w:pPr>
+      <w:r>
+        <w:rPr>
+          <w:color w:val="F780BF"/>
+          <w:sz w:val="18"/>
+          <w:szCs w:val="18"/>
+        </w:rPr>
         <w:t xml:space="preserve">TRUNCATE TABLE </w:t>
       </w:r>
       <w:r>
@@ -2549,18 +3111,9 @@
     <w:p>
       <w:pPr>
         <w:pStyle w:val="ListParagraph"/>
-        <w:rPr>
-          <w:lang w:val="vi-VN"/>
-        </w:rPr>
-      </w:pPr>
-    </w:p>
-    <w:p>
-      <w:pPr>
-        <w:rPr>
-          <w:lang w:val="vi-VN"/>
-        </w:rPr>
-      </w:pPr>
-    </w:p>
+      </w:pPr>
+    </w:p>
+    <w:p/>
     <w:sectPr>
       <w:pgSz w:w="11900" w:h="16840"/>
       <w:pgMar w:top="1440" w:right="1440" w:bottom="1440" w:left="1440" w:header="708" w:footer="708" w:gutter="0"/>
@@ -2903,7 +3456,7 @@
         <w:rFonts w:asciiTheme="minorHAnsi" w:eastAsiaTheme="minorHAnsi" w:hAnsiTheme="minorHAnsi" w:cstheme="minorBidi"/>
         <w:sz w:val="24"/>
         <w:szCs w:val="24"/>
-        <w:lang w:eastAsia="en-US" w:bidi="ar-SA"/>
+        <w:lang w:val="vi-VN" w:eastAsia="en-US" w:bidi="ar-SA"/>
       </w:rPr>
     </w:rPrDefault>
     <w:pPrDefault/>
@@ -3293,6 +3846,7 @@
   <w:style w:type="character" w:default="1" w:styleId="DefaultParagraphFont">
     <w:name w:val="Default Paragraph Font"/>
     <w:uiPriority w:val="1"/>
+    <w:semiHidden/>
     <w:unhideWhenUsed/>
   </w:style>
   <w:style w:type="table" w:default="1" w:styleId="TableNormal">
@@ -3359,7 +3913,7 @@
       <w:rFonts w:ascii="Courier New" w:eastAsia="Times New Roman" w:hAnsi="Courier New" w:cs="Courier New"/>
       <w:sz w:val="20"/>
       <w:szCs w:val="20"/>
-      <w:lang w:val="vi-VN" w:eastAsia="vi-VN"/>
+      <w:lang w:eastAsia="vi-VN"/>
     </w:rPr>
   </w:style>
   <w:style w:type="character" w:customStyle="1" w:styleId="HTMLPreformattedChar">

</xml_diff>